<commit_message>
Actualizado enlace en Trabajo 4
</commit_message>
<xml_diff>
--- a/Fuentes/Trabajos/Seguridad - Trabajo 4.docx
+++ b/Fuentes/Trabajos/Seguridad - Trabajo 4.docx
@@ -1840,13 +1840,8 @@
     </w:p>
     <w:p/>
     <w:p>
-      <w:proofErr w:type="spellStart"/>
-      <w:r>
-        <w:t>Duplicati</w:t>
-      </w:r>
-      <w:proofErr w:type="spellEnd"/>
-      <w:r>
-        <w:t xml:space="preserve"> es un software libre pensado para las copias de seguridad de prácticamente cualquier sistema operativo. Su uso es muy sencillo e intuitivo. Al ejecutarlo, crea un servidor local que se encargará de realizar copias automáticamente una vez lo configures. Lo configuras una vez y te olvidas. Otra de sus ventajas importantes es que cifra todos los archivos y los puede guardar en un servidor remoto: puedes configurar un servidor ftp donde guardar los datos o incluso almacenar las copias en una cuenta de Google Drive.</w:t>
+      <w:r>
+        <w:t>Duplicati es un software libre pensado para las copias de seguridad de prácticamente cualquier sistema operativo. Su uso es muy sencillo e intuitivo. Al ejecutarlo, crea un servidor local que se encargará de realizar copias automáticamente una vez lo configures. Lo configuras una vez y te olvidas. Otra de sus ventajas importantes es que cifra todos los archivos y los puede guardar en un servidor remoto: puedes configurar un servidor ftp donde guardar los datos o incluso almacenar las copias en una cuenta de Google Drive.</w:t>
       </w:r>
     </w:p>
     <w:p/>
@@ -1860,47 +1855,25 @@
         <w:rPr>
           <w:b/>
         </w:rPr>
-        <w:t xml:space="preserve">Realiza un tutorial de instalación y uso de </w:t>
-      </w:r>
-      <w:proofErr w:type="spellStart"/>
+        <w:t>Realiza un tutorial de instalación y uso de Du</w:t>
+      </w:r>
       <w:r>
         <w:rPr>
           <w:b/>
         </w:rPr>
-        <w:t>Du</w:t>
+        <w:t>pli</w:t>
       </w:r>
       <w:r>
         <w:rPr>
           <w:b/>
         </w:rPr>
-        <w:t>pli</w:t>
-      </w:r>
-      <w:r>
-        <w:rPr>
-          <w:b/>
-        </w:rPr>
-        <w:t>cati</w:t>
-      </w:r>
-      <w:proofErr w:type="spellEnd"/>
-      <w:r>
-        <w:rPr>
-          <w:b/>
-        </w:rPr>
-        <w:t>, comentando sus principales opciones y configurándolo para que almacene la copia de seguridad en tu cuenta de lasallemundonuevo.es (aprovecha, que el espacio disponible es ilimitado). No te olvides de ilustrar el tutorial con capturas de pantalla y describirlas con tus propias palabras.</w:t>
+        <w:t>cati, comentando sus principales opciones y configurándolo para que almacene la copia de seguridad en tu cuenta de lasallemundonuevo.es (aprovecha, que el espacio disponible es ilimitado). No te olvides de ilustrar el tutorial con capturas de pantalla y describirlas con tus propias palabras.</w:t>
       </w:r>
     </w:p>
     <w:p/>
     <w:p>
       <w:r>
-        <w:t xml:space="preserve">Para uso doméstico y personal está muy bien </w:t>
-      </w:r>
-      <w:proofErr w:type="spellStart"/>
-      <w:r>
-        <w:t>Duplicati</w:t>
-      </w:r>
-      <w:proofErr w:type="spellEnd"/>
-      <w:r>
-        <w:t>, pero si somos el administrador de sistemas de una oficina completa y necesitamos realizar periódicamente una copia de seguridad de todos los sistemas, es una solución que se nos queda corta.</w:t>
+        <w:t>Para uso doméstico y personal está muy bien Duplicati, pero si somos el administrador de sistemas de una oficina completa y necesitamos realizar periódicamente una copia de seguridad de todos los sistemas, es una solución que se nos queda corta.</w:t>
       </w:r>
     </w:p>
     <w:p/>
@@ -1919,13 +1892,8 @@
     </w:p>
     <w:p/>
     <w:p>
-      <w:proofErr w:type="spellStart"/>
-      <w:r>
-        <w:t>Bacula</w:t>
-      </w:r>
-      <w:proofErr w:type="spellEnd"/>
-      <w:r>
-        <w:t xml:space="preserve"> es un software de código abierto para un servidor que centralice las copias de seguridad de toda una red corporativa.</w:t>
+      <w:r>
+        <w:t>Bacula es un software de código abierto para un servidor que centralice las copias de seguridad de toda una red corporativa.</w:t>
       </w:r>
     </w:p>
     <w:p/>
@@ -1949,37 +1917,8 @@
       <w:r>
         <w:t xml:space="preserve">En el tutorial instalarás </w:t>
       </w:r>
-      <w:proofErr w:type="spellStart"/>
-      <w:r>
-        <w:t>Bacula</w:t>
-      </w:r>
-      <w:proofErr w:type="spellEnd"/>
-      <w:r>
-        <w:t xml:space="preserve"> en un entorno </w:t>
-      </w:r>
-      <w:proofErr w:type="spellStart"/>
-      <w:r>
-        <w:t>Debian</w:t>
-      </w:r>
-      <w:proofErr w:type="spellEnd"/>
-      <w:r>
-        <w:t xml:space="preserve"> (similar a Ubuntu). Puedes descargar una máquina virtual de </w:t>
-      </w:r>
-      <w:proofErr w:type="spellStart"/>
-      <w:r>
-        <w:t>VirtualBox</w:t>
-      </w:r>
-      <w:proofErr w:type="spellEnd"/>
-      <w:r>
-        <w:t xml:space="preserve"> preparada para </w:t>
-      </w:r>
-      <w:proofErr w:type="spellStart"/>
-      <w:r>
-        <w:t>Debian</w:t>
-      </w:r>
-      <w:proofErr w:type="spellEnd"/>
-      <w:r>
-        <w:t xml:space="preserve"> 9 en el siguiente enlace:</w:t>
+      <w:r>
+        <w:t>Bacula en un entorno Debian (similar a Ubuntu). Puedes descargar una máquina virtual de VirtualBox preparada para Debian 9 en el siguiente enlace:</w:t>
       </w:r>
     </w:p>
     <w:p>
@@ -1994,15 +1933,7 @@
     </w:p>
     <w:p>
       <w:r>
-        <w:t xml:space="preserve">Si andas corto de recursos en tu ordenador, también puedes utilizar la versión Server de </w:t>
-      </w:r>
-      <w:proofErr w:type="spellStart"/>
-      <w:r>
-        <w:t>Debian</w:t>
-      </w:r>
-      <w:proofErr w:type="spellEnd"/>
-      <w:r>
-        <w:t>, que no tiene interfaz gráfica y, por lo tanto, es más ligera:</w:t>
+        <w:t>Si andas corto de recursos en tu ordenador, también puedes utilizar la versión Server de Debian, que no tiene interfaz gráfica y, por lo tanto, es más ligera:</w:t>
       </w:r>
     </w:p>
     <w:p>
@@ -2022,25 +1953,15 @@
     </w:p>
     <w:p>
       <w:r>
-        <w:t xml:space="preserve">Administrador: </w:t>
-      </w:r>
-      <w:proofErr w:type="spellStart"/>
-      <w:r>
-        <w:t>root</w:t>
-      </w:r>
-      <w:proofErr w:type="spellEnd"/>
+        <w:t>Administrador: root</w:t>
+      </w:r>
       <w:r>
         <w:tab/>
       </w:r>
       <w:r>
         <w:tab/>
-        <w:t xml:space="preserve">Contraseña: </w:t>
-      </w:r>
-      <w:proofErr w:type="spellStart"/>
-      <w:r>
-        <w:t>toor</w:t>
-      </w:r>
-      <w:proofErr w:type="spellEnd"/>
+        <w:t>Contraseña: toor</w:t>
+      </w:r>
     </w:p>
     <w:p>
       <w:r>
@@ -2071,21 +1992,7 @@
         <w:rPr>
           <w:b/>
         </w:rPr>
-        <w:t xml:space="preserve">Por lo tanto, crea tu propio tutorial para instalar </w:t>
-      </w:r>
-      <w:proofErr w:type="spellStart"/>
-      <w:r>
-        <w:rPr>
-          <w:b/>
-        </w:rPr>
-        <w:t>Bacula</w:t>
-      </w:r>
-      <w:proofErr w:type="spellEnd"/>
-      <w:r>
-        <w:rPr>
-          <w:b/>
-        </w:rPr>
-        <w:t xml:space="preserve"> y configurarlo para que haga copia</w:t>
+        <w:t>Por lo tanto, crea tu propio tutorial para instalar Bacula y configurarlo para que haga copia</w:t>
       </w:r>
       <w:r>
         <w:rPr>
@@ -2143,7 +2050,7 @@
           <w:rPr>
             <w:rStyle w:val="Hipervnculo"/>
           </w:rPr>
-          <w:t>https://www.secretariajuridica.gov.co/sites/default/files/planeacion/Manual%20de%20Auditoria%20Interna%20para%20la%20Operaci%C3%B3n%20de%20Conrtrol%20Interno.pdf</w:t>
+          <w:t>https://mistratorisaralda.micolombiadigital.gov.co/sites/mistratorisaralda/content/files/000170/8462_procedimiento-para-copias-de-seguridad.pdf</w:t>
         </w:r>
       </w:hyperlink>
     </w:p>
@@ -2166,15 +2073,7 @@
     <w:p/>
     <w:p>
       <w:r>
-        <w:t xml:space="preserve">Realiza de cada política de almacenamiento un pequeño resumen que reseñe los aspectos más importantes. Presta especial atención a la frecuencia, al tipo de </w:t>
-      </w:r>
-      <w:proofErr w:type="spellStart"/>
-      <w:r>
-        <w:t>backup</w:t>
-      </w:r>
-      <w:proofErr w:type="spellEnd"/>
-      <w:r>
-        <w:t xml:space="preserve"> y al esquema de rotación.</w:t>
+        <w:t>Realiza de cada política de almacenamiento un pequeño resumen que reseñe los aspectos más importantes. Presta especial atención a la frecuencia, al tipo de backup y al esquema de rotación.</w:t>
       </w:r>
     </w:p>
     <w:p/>
@@ -2183,6 +2082,7 @@
         <w:pStyle w:val="Ttulo2"/>
       </w:pPr>
       <w:r>
+        <w:lastRenderedPageBreak/>
         <w:t>Parte 4 (CE 2.5 y 2.6)</w:t>
       </w:r>
     </w:p>
@@ -2218,15 +2118,7 @@
       </w:r>
       <w:proofErr w:type="gramEnd"/>
       <w:r>
-        <w:t xml:space="preserve"> </w:t>
-      </w:r>
-      <w:proofErr w:type="spellStart"/>
-      <w:r>
-        <w:t>Robin</w:t>
-      </w:r>
-      <w:proofErr w:type="spellEnd"/>
-      <w:r>
-        <w:t>.</w:t>
+        <w:t xml:space="preserve"> Robin.</w:t>
       </w:r>
     </w:p>
     <w:p>
@@ -2238,15 +2130,7 @@
         </w:numPr>
       </w:pPr>
       <w:r>
-        <w:t xml:space="preserve">Torre de </w:t>
-      </w:r>
-      <w:proofErr w:type="spellStart"/>
-      <w:r>
-        <w:t>Hanoi</w:t>
-      </w:r>
-      <w:proofErr w:type="spellEnd"/>
-      <w:r>
-        <w:t>.</w:t>
+        <w:t>Torre de Hanoi.</w:t>
       </w:r>
     </w:p>
     <w:p/>
@@ -2258,15 +2142,7 @@
     <w:p/>
     <w:p>
       <w:r>
-        <w:t xml:space="preserve">Puedes utilizar el siguiente </w:t>
-      </w:r>
-      <w:proofErr w:type="spellStart"/>
-      <w:r>
-        <w:t>checklist</w:t>
-      </w:r>
-      <w:proofErr w:type="spellEnd"/>
-      <w:r>
-        <w:t xml:space="preserve"> del INCIBE para ayudarte:</w:t>
+        <w:t>Puedes utilizar el siguiente checklist del INCIBE para ayudarte:</w:t>
       </w:r>
     </w:p>
     <w:p>
@@ -2399,21 +2275,7 @@
         <w:rPr>
           <w:lang w:eastAsia="es-ES_tradnl"/>
         </w:rPr>
-        <w:t xml:space="preserve">Tutorial de instalación y uso de </w:t>
-      </w:r>
-      <w:proofErr w:type="spellStart"/>
-      <w:r>
-        <w:rPr>
-          <w:lang w:eastAsia="es-ES_tradnl"/>
-        </w:rPr>
-        <w:t>Duplicati</w:t>
-      </w:r>
-      <w:proofErr w:type="spellEnd"/>
-      <w:r>
-        <w:rPr>
-          <w:lang w:eastAsia="es-ES_tradnl"/>
-        </w:rPr>
-        <w:t>, almacenando las copias de seguridad en una cuenta de Google Drive.</w:t>
+        <w:t>Tutorial de instalación y uso de Duplicati, almacenando las copias de seguridad en una cuenta de Google Drive.</w:t>
       </w:r>
     </w:p>
     <w:p>
@@ -2431,21 +2293,7 @@
         <w:rPr>
           <w:lang w:eastAsia="es-ES_tradnl"/>
         </w:rPr>
-        <w:t xml:space="preserve">Tutorial de instalación y configuración de </w:t>
-      </w:r>
-      <w:proofErr w:type="spellStart"/>
-      <w:r>
-        <w:rPr>
-          <w:lang w:eastAsia="es-ES_tradnl"/>
-        </w:rPr>
-        <w:t>Bacula</w:t>
-      </w:r>
-      <w:proofErr w:type="spellEnd"/>
-      <w:r>
-        <w:rPr>
-          <w:lang w:eastAsia="es-ES_tradnl"/>
-        </w:rPr>
-        <w:t>, almacenando las copias de seguridad de tu sistema en un disco duro externo.</w:t>
+        <w:t>Tutorial de instalación y configuración de Bacula, almacenando las copias de seguridad de tu sistema en un disco duro externo.</w:t>
       </w:r>
     </w:p>
     <w:p>
@@ -2850,23 +2698,7 @@
                 <w:b w:val="0"/>
                 <w:lang w:eastAsia="es-ES_tradnl"/>
               </w:rPr>
-              <w:t xml:space="preserve">El alumno explica el funcionamiento del SAI de forma correcta, utilizando sus propias palabras, concretando el uso y </w:t>
-            </w:r>
-            <w:proofErr w:type="spellStart"/>
-            <w:r>
-              <w:rPr>
-                <w:b w:val="0"/>
-                <w:lang w:eastAsia="es-ES_tradnl"/>
-              </w:rPr>
-              <w:t>utiliaando</w:t>
-            </w:r>
-            <w:proofErr w:type="spellEnd"/>
-            <w:r>
-              <w:rPr>
-                <w:b w:val="0"/>
-                <w:lang w:eastAsia="es-ES_tradnl"/>
-              </w:rPr>
-              <w:t xml:space="preserve"> un lenguaje técnico adecuado</w:t>
+              <w:t>El alumno explica el funcionamiento del SAI de forma correcta, utilizando sus propias palabras, concretando el uso y utiliaando un lenguaje técnico adecuado</w:t>
             </w:r>
           </w:p>
         </w:tc>
@@ -3048,23 +2880,7 @@
                 <w:b w:val="0"/>
                 <w:lang w:eastAsia="es-ES_tradnl"/>
               </w:rPr>
-              <w:t xml:space="preserve">El alumno describe correctamente con sus propias palabras cómo instalar y configurar </w:t>
-            </w:r>
-            <w:proofErr w:type="spellStart"/>
-            <w:r>
-              <w:rPr>
-                <w:b w:val="0"/>
-                <w:lang w:eastAsia="es-ES_tradnl"/>
-              </w:rPr>
-              <w:t>Duplicati</w:t>
-            </w:r>
-            <w:proofErr w:type="spellEnd"/>
-            <w:r>
-              <w:rPr>
-                <w:b w:val="0"/>
-                <w:lang w:eastAsia="es-ES_tradnl"/>
-              </w:rPr>
-              <w:t xml:space="preserve"> en un sistema operativo de escritorio</w:t>
+              <w:t>El alumno describe correctamente con sus propias palabras cómo instalar y configurar Duplicati en un sistema operativo de escritorio</w:t>
             </w:r>
           </w:p>
         </w:tc>
@@ -3151,23 +2967,7 @@
                 <w:b w:val="0"/>
                 <w:lang w:eastAsia="es-ES_tradnl"/>
               </w:rPr>
-              <w:t xml:space="preserve">El alumno describe correctamente con sus propias palabras cómo instalar y configurar </w:t>
-            </w:r>
-            <w:proofErr w:type="spellStart"/>
-            <w:r>
-              <w:rPr>
-                <w:b w:val="0"/>
-                <w:lang w:eastAsia="es-ES_tradnl"/>
-              </w:rPr>
-              <w:t>Bacula</w:t>
-            </w:r>
-            <w:proofErr w:type="spellEnd"/>
-            <w:r>
-              <w:rPr>
-                <w:b w:val="0"/>
-                <w:lang w:eastAsia="es-ES_tradnl"/>
-              </w:rPr>
-              <w:t xml:space="preserve"> para administrar las copias de seguridad de una red </w:t>
+              <w:t xml:space="preserve">El alumno describe correctamente con sus propias palabras cómo instalar y configurar Bacula para administrar las copias de seguridad de una red </w:t>
             </w:r>
           </w:p>
         </w:tc>
@@ -3838,61 +3638,7 @@
           <w:sz w:val="13"/>
           <w:szCs w:val="13"/>
         </w:rPr>
-        <w:t xml:space="preserve">licencia de </w:t>
-      </w:r>
-      <w:proofErr w:type="spellStart"/>
-      <w:r>
-        <w:rPr>
-          <w:rStyle w:val="Hipervnculo"/>
-          <w:sz w:val="13"/>
-          <w:szCs w:val="13"/>
-        </w:rPr>
-        <w:t>Creative</w:t>
-      </w:r>
-      <w:proofErr w:type="spellEnd"/>
-      <w:r>
-        <w:rPr>
-          <w:rStyle w:val="Hipervnculo"/>
-          <w:sz w:val="13"/>
-          <w:szCs w:val="13"/>
-        </w:rPr>
-        <w:t xml:space="preserve"> </w:t>
-      </w:r>
-      <w:proofErr w:type="spellStart"/>
-      <w:r>
-        <w:rPr>
-          <w:rStyle w:val="Hipervnculo"/>
-          <w:sz w:val="13"/>
-          <w:szCs w:val="13"/>
-        </w:rPr>
-        <w:t>Commons</w:t>
-      </w:r>
-      <w:proofErr w:type="spellEnd"/>
-      <w:r>
-        <w:rPr>
-          <w:rStyle w:val="Hipervnculo"/>
-          <w:sz w:val="13"/>
-          <w:szCs w:val="13"/>
-        </w:rPr>
-        <w:t xml:space="preserve"> Reconocimiento-</w:t>
-      </w:r>
-      <w:proofErr w:type="spellStart"/>
-      <w:r>
-        <w:rPr>
-          <w:rStyle w:val="Hipervnculo"/>
-          <w:sz w:val="13"/>
-          <w:szCs w:val="13"/>
-        </w:rPr>
-        <w:t>CompartirIgual</w:t>
-      </w:r>
-      <w:proofErr w:type="spellEnd"/>
-      <w:r>
-        <w:rPr>
-          <w:rStyle w:val="Hipervnculo"/>
-          <w:sz w:val="13"/>
-          <w:szCs w:val="13"/>
-        </w:rPr>
-        <w:t xml:space="preserve"> 4.0 Internacional</w:t>
+        <w:t>licencia de Creative Commons Reconocimiento-CompartirIgual 4.0 Internacional</w:t>
       </w:r>
     </w:hyperlink>
     <w:r>

</xml_diff>